<commit_message>
Adjustments to try new things
labels all variables and tried various regressions.

Written regression equation is the one for the assignment.
</commit_message>
<xml_diff>
--- a/HW1/HW1 Output.docx
+++ b/HW1/HW1 Output.docx
@@ -35,12 +35,6 @@
         <w:gridCol w:w="3330"/>
       </w:tblGrid>
       <w:tr>
-        <w:tblPrEx>
-          <w:tblCellMar>
-            <w:top w:w="0" w:type="dxa"/>
-            <w:bottom w:w="0" w:type="dxa"/>
-          </w:tblCellMar>
-        </w:tblPrEx>
         <w:tc>
           <w:tcPr>
             <w:tcW w:w="2628" w:type="dxa"/>
@@ -111,10 +105,6 @@
           <w:tblBorders>
             <w:top w:val="none" w:sz="0" w:space="0" w:color="auto"/>
           </w:tblBorders>
-          <w:tblCellMar>
-            <w:top w:w="0" w:type="dxa"/>
-            <w:bottom w:w="0" w:type="dxa"/>
-          </w:tblCellMar>
         </w:tblPrEx>
         <w:tc>
           <w:tcPr>
@@ -193,10 +183,6 @@
           <w:tblBorders>
             <w:top w:val="none" w:sz="0" w:space="0" w:color="auto"/>
           </w:tblBorders>
-          <w:tblCellMar>
-            <w:top w:w="0" w:type="dxa"/>
-            <w:bottom w:w="0" w:type="dxa"/>
-          </w:tblCellMar>
         </w:tblPrEx>
         <w:tc>
           <w:tcPr>
@@ -266,10 +252,6 @@
           <w:tblBorders>
             <w:top w:val="none" w:sz="0" w:space="0" w:color="auto"/>
           </w:tblBorders>
-          <w:tblCellMar>
-            <w:top w:w="0" w:type="dxa"/>
-            <w:bottom w:w="0" w:type="dxa"/>
-          </w:tblCellMar>
         </w:tblPrEx>
         <w:tc>
           <w:tcPr>
@@ -342,12 +324,6 @@
         </w:tc>
       </w:tr>
       <w:tr>
-        <w:tblPrEx>
-          <w:tblCellMar>
-            <w:top w:w="0" w:type="dxa"/>
-            <w:bottom w:w="0" w:type="dxa"/>
-          </w:tblCellMar>
-        </w:tblPrEx>
         <w:tc>
           <w:tcPr>
             <w:tcW w:w="2628" w:type="dxa"/>
@@ -472,8 +448,6 @@
         </w:rPr>
         <w:t>* p&lt;0.1, ** p&lt;0.05, *** p&lt;0.01</w:t>
       </w:r>
-      <w:bookmarkStart w:id="0" w:name="_GoBack"/>
-      <w:bookmarkEnd w:id="0"/>
     </w:p>
     <w:p>
       <w:pPr>
@@ -495,7 +469,15 @@
         <w:t>Notes</w:t>
       </w:r>
       <w:r>
-        <w:t>: This table contains regressions predicting callback decisions (1 or 0) as a function of whether subjects were candidates at an elite school. Standard OLS standard errors are reported</w:t>
+        <w:t>: This table contains regressions predicting callback decisions (1 or 0) as a function of whether subjects were candidates at an elite school</w:t>
+      </w:r>
+      <w:r>
+        <w:t xml:space="preserve"> (1 or 0)</w:t>
+      </w:r>
+      <w:bookmarkStart w:id="0" w:name="_GoBack"/>
+      <w:bookmarkEnd w:id="0"/>
+      <w:r>
+        <w:t>. Standard OLS standard errors are reported</w:t>
       </w:r>
       <w:r>
         <w:t xml:space="preserve"> (0.032). The table also shows that the dataset had 864 observations.</w:t>

</xml_diff>

<commit_message>
Added Covariate to Regression
Added Malecandidate to the regression and exported the table.
</commit_message>
<xml_diff>
--- a/HW1/HW1 Output.docx
+++ b/HW1/HW1 Output.docx
@@ -14,7 +14,18 @@
         <w:t xml:space="preserve">: Effect of </w:t>
       </w:r>
       <w:r>
-        <w:t>Elite School Candidacy on Callbacks</w:t>
+        <w:t xml:space="preserve">Elite School Candidacy </w:t>
+      </w:r>
+      <w:r>
+        <w:t>and G</w:t>
+      </w:r>
+      <w:bookmarkStart w:id="0" w:name="_GoBack"/>
+      <w:bookmarkEnd w:id="0"/>
+      <w:r>
+        <w:t xml:space="preserve">ender </w:t>
+      </w:r>
+      <w:r>
+        <w:t>on Callbacks</w:t>
       </w:r>
     </w:p>
     <w:p/>
@@ -31,8 +42,8 @@
         <w:tblLook w:val="0000" w:firstRow="0" w:lastRow="0" w:firstColumn="0" w:lastColumn="0" w:noHBand="0" w:noVBand="0"/>
       </w:tblPr>
       <w:tblGrid>
-        <w:gridCol w:w="2718"/>
-        <w:gridCol w:w="3870"/>
+        <w:gridCol w:w="4428"/>
+        <w:gridCol w:w="4320"/>
       </w:tblGrid>
       <w:tr>
         <w:tblPrEx>
@@ -43,7 +54,7 @@
         </w:tblPrEx>
         <w:tc>
           <w:tcPr>
-            <w:tcW w:w="2718" w:type="dxa"/>
+            <w:tcW w:w="4428" w:type="dxa"/>
             <w:tcBorders>
               <w:top w:val="single" w:sz="4" w:space="0" w:color="BFBFBF"/>
               <w:left w:val="single" w:sz="8" w:space="0" w:color="BFBFBF"/>
@@ -70,7 +81,7 @@
         </w:tc>
         <w:tc>
           <w:tcPr>
-            <w:tcW w:w="3870" w:type="dxa"/>
+            <w:tcW w:w="4320" w:type="dxa"/>
             <w:tcBorders>
               <w:top w:val="single" w:sz="4" w:space="0" w:color="BFBFBF"/>
               <w:left w:val="single" w:sz="8" w:space="0" w:color="BFBFBF"/>
@@ -116,7 +127,7 @@
         </w:tblPrEx>
         <w:tc>
           <w:tcPr>
-            <w:tcW w:w="2718" w:type="dxa"/>
+            <w:tcW w:w="4428" w:type="dxa"/>
             <w:tcBorders>
               <w:top w:val="single" w:sz="4" w:space="0" w:color="BFBFBF"/>
               <w:left w:val="single" w:sz="8" w:space="0" w:color="BFBFBF"/>
@@ -150,7 +161,7 @@
         </w:tc>
         <w:tc>
           <w:tcPr>
-            <w:tcW w:w="3870" w:type="dxa"/>
+            <w:tcW w:w="4320" w:type="dxa"/>
             <w:tcBorders>
               <w:top w:val="single" w:sz="4" w:space="0" w:color="BFBFBF"/>
               <w:left w:val="single" w:sz="8" w:space="0" w:color="BFBFBF"/>
@@ -196,7 +207,160 @@
         </w:tblPrEx>
         <w:tc>
           <w:tcPr>
-            <w:tcW w:w="2718" w:type="dxa"/>
+            <w:tcW w:w="4428" w:type="dxa"/>
+            <w:tcBorders>
+              <w:top w:val="single" w:sz="8" w:space="0" w:color="BFBFBF"/>
+              <w:left w:val="single" w:sz="8" w:space="0" w:color="BFBFBF"/>
+              <w:bottom w:val="single" w:sz="8" w:space="0" w:color="BFBFBF"/>
+              <w:right w:val="single" w:sz="8" w:space="0" w:color="BFBFBF"/>
+            </w:tcBorders>
+            <w:tcMar>
+              <w:top w:w="100" w:type="nil"/>
+              <w:right w:w="100" w:type="nil"/>
+            </w:tcMar>
+            <w:vAlign w:val="center"/>
+          </w:tcPr>
+          <w:p>
+            <w:pPr>
+              <w:autoSpaceDE w:val="0"/>
+              <w:autoSpaceDN w:val="0"/>
+              <w:adjustRightInd w:val="0"/>
+              <w:rPr>
+                <w:rFonts w:ascii="Times New Roman" w:eastAsiaTheme="minorEastAsia" w:hAnsi="Times New Roman" w:cs="Times New Roman"/>
+                <w:lang w:eastAsia="ko-KR"/>
+              </w:rPr>
+            </w:pPr>
+          </w:p>
+        </w:tc>
+        <w:tc>
+          <w:tcPr>
+            <w:tcW w:w="4320" w:type="dxa"/>
+            <w:tcBorders>
+              <w:top w:val="single" w:sz="8" w:space="0" w:color="BFBFBF"/>
+              <w:left w:val="single" w:sz="8" w:space="0" w:color="BFBFBF"/>
+              <w:bottom w:val="single" w:sz="8" w:space="0" w:color="BFBFBF"/>
+              <w:right w:val="single" w:sz="8" w:space="0" w:color="BFBFBF"/>
+            </w:tcBorders>
+            <w:tcMar>
+              <w:top w:w="100" w:type="nil"/>
+              <w:right w:w="100" w:type="nil"/>
+            </w:tcMar>
+            <w:vAlign w:val="center"/>
+          </w:tcPr>
+          <w:p>
+            <w:pPr>
+              <w:autoSpaceDE w:val="0"/>
+              <w:autoSpaceDN w:val="0"/>
+              <w:adjustRightInd w:val="0"/>
+              <w:jc w:val="center"/>
+              <w:rPr>
+                <w:rFonts w:ascii="Times New Roman" w:eastAsiaTheme="minorEastAsia" w:hAnsi="Times New Roman" w:cs="Times New Roman"/>
+                <w:lang w:eastAsia="ko-KR"/>
+              </w:rPr>
+            </w:pPr>
+            <w:r>
+              <w:rPr>
+                <w:rFonts w:ascii="Times New Roman" w:eastAsiaTheme="minorEastAsia" w:hAnsi="Times New Roman" w:cs="Times New Roman"/>
+                <w:lang w:eastAsia="ko-KR"/>
+              </w:rPr>
+              <w:t>(.032)</w:t>
+            </w:r>
+          </w:p>
+        </w:tc>
+      </w:tr>
+      <w:tr>
+        <w:tblPrEx>
+          <w:tblBorders>
+            <w:top w:val="none" w:sz="0" w:space="0" w:color="auto"/>
+          </w:tblBorders>
+          <w:tblCellMar>
+            <w:top w:w="0" w:type="dxa"/>
+            <w:bottom w:w="0" w:type="dxa"/>
+          </w:tblCellMar>
+        </w:tblPrEx>
+        <w:tc>
+          <w:tcPr>
+            <w:tcW w:w="4428" w:type="dxa"/>
+            <w:tcBorders>
+              <w:top w:val="single" w:sz="8" w:space="0" w:color="BFBFBF"/>
+              <w:left w:val="single" w:sz="8" w:space="0" w:color="BFBFBF"/>
+              <w:bottom w:val="single" w:sz="8" w:space="0" w:color="BFBFBF"/>
+              <w:right w:val="single" w:sz="8" w:space="0" w:color="BFBFBF"/>
+            </w:tcBorders>
+            <w:tcMar>
+              <w:top w:w="100" w:type="nil"/>
+              <w:right w:w="100" w:type="nil"/>
+            </w:tcMar>
+            <w:vAlign w:val="center"/>
+          </w:tcPr>
+          <w:p>
+            <w:pPr>
+              <w:autoSpaceDE w:val="0"/>
+              <w:autoSpaceDN w:val="0"/>
+              <w:adjustRightInd w:val="0"/>
+              <w:rPr>
+                <w:rFonts w:ascii="Times New Roman" w:eastAsiaTheme="minorEastAsia" w:hAnsi="Times New Roman" w:cs="Times New Roman"/>
+                <w:lang w:eastAsia="ko-KR"/>
+              </w:rPr>
+            </w:pPr>
+            <w:r>
+              <w:rPr>
+                <w:rFonts w:ascii="Times New Roman" w:eastAsiaTheme="minorEastAsia" w:hAnsi="Times New Roman" w:cs="Times New Roman"/>
+                <w:lang w:eastAsia="ko-KR"/>
+              </w:rPr>
+              <w:t>Male Candidate</w:t>
+            </w:r>
+          </w:p>
+        </w:tc>
+        <w:tc>
+          <w:tcPr>
+            <w:tcW w:w="4320" w:type="dxa"/>
+            <w:tcBorders>
+              <w:top w:val="single" w:sz="8" w:space="0" w:color="BFBFBF"/>
+              <w:left w:val="single" w:sz="8" w:space="0" w:color="BFBFBF"/>
+              <w:bottom w:val="single" w:sz="8" w:space="0" w:color="BFBFBF"/>
+              <w:right w:val="single" w:sz="8" w:space="0" w:color="BFBFBF"/>
+            </w:tcBorders>
+            <w:tcMar>
+              <w:top w:w="100" w:type="nil"/>
+              <w:right w:w="100" w:type="nil"/>
+            </w:tcMar>
+            <w:vAlign w:val="center"/>
+          </w:tcPr>
+          <w:p>
+            <w:pPr>
+              <w:autoSpaceDE w:val="0"/>
+              <w:autoSpaceDN w:val="0"/>
+              <w:adjustRightInd w:val="0"/>
+              <w:jc w:val="center"/>
+              <w:rPr>
+                <w:rFonts w:ascii="Times New Roman" w:eastAsiaTheme="minorEastAsia" w:hAnsi="Times New Roman" w:cs="Times New Roman"/>
+                <w:lang w:eastAsia="ko-KR"/>
+              </w:rPr>
+            </w:pPr>
+            <w:r>
+              <w:rPr>
+                <w:rFonts w:ascii="Times New Roman" w:eastAsiaTheme="minorEastAsia" w:hAnsi="Times New Roman" w:cs="Times New Roman"/>
+                <w:lang w:eastAsia="ko-KR"/>
+              </w:rPr>
+              <w:t>-.044</w:t>
+            </w:r>
+          </w:p>
+        </w:tc>
+      </w:tr>
+      <w:tr>
+        <w:tblPrEx>
+          <w:tblBorders>
+            <w:top w:val="none" w:sz="0" w:space="0" w:color="auto"/>
+          </w:tblBorders>
+          <w:tblCellMar>
+            <w:top w:w="0" w:type="dxa"/>
+            <w:bottom w:w="0" w:type="dxa"/>
+          </w:tblCellMar>
+        </w:tblPrEx>
+        <w:tc>
+          <w:tcPr>
+            <w:tcW w:w="4428" w:type="dxa"/>
             <w:tcBorders>
               <w:top w:val="single" w:sz="8" w:space="0" w:color="BFBFBF"/>
               <w:left w:val="single" w:sz="8" w:space="0" w:color="BFBFBF"/>
@@ -223,7 +387,7 @@
         </w:tc>
         <w:tc>
           <w:tcPr>
-            <w:tcW w:w="3870" w:type="dxa"/>
+            <w:tcW w:w="4320" w:type="dxa"/>
             <w:tcBorders>
               <w:top w:val="single" w:sz="8" w:space="0" w:color="BFBFBF"/>
               <w:left w:val="single" w:sz="8" w:space="0" w:color="BFBFBF"/>
@@ -269,7 +433,7 @@
         </w:tblPrEx>
         <w:tc>
           <w:tcPr>
-            <w:tcW w:w="2718" w:type="dxa"/>
+            <w:tcW w:w="4428" w:type="dxa"/>
             <w:tcBorders>
               <w:top w:val="single" w:sz="4" w:space="0" w:color="BFBFBF"/>
               <w:left w:val="single" w:sz="8" w:space="0" w:color="BFBFBF"/>
@@ -303,7 +467,7 @@
         </w:tc>
         <w:tc>
           <w:tcPr>
-            <w:tcW w:w="3870" w:type="dxa"/>
+            <w:tcW w:w="4320" w:type="dxa"/>
             <w:tcBorders>
               <w:top w:val="single" w:sz="4" w:space="0" w:color="BFBFBF"/>
               <w:left w:val="single" w:sz="8" w:space="0" w:color="BFBFBF"/>
@@ -346,7 +510,7 @@
         </w:tblPrEx>
         <w:tc>
           <w:tcPr>
-            <w:tcW w:w="2718" w:type="dxa"/>
+            <w:tcW w:w="4428" w:type="dxa"/>
             <w:tcBorders>
               <w:top w:val="single" w:sz="8" w:space="0" w:color="BFBFBF"/>
               <w:left w:val="single" w:sz="8" w:space="0" w:color="BFBFBF"/>
@@ -390,7 +554,7 @@
         </w:tc>
         <w:tc>
           <w:tcPr>
-            <w:tcW w:w="3870" w:type="dxa"/>
+            <w:tcW w:w="4320" w:type="dxa"/>
             <w:tcBorders>
               <w:top w:val="single" w:sz="8" w:space="0" w:color="BFBFBF"/>
               <w:left w:val="single" w:sz="8" w:space="0" w:color="BFBFBF"/>
@@ -419,12 +583,10 @@
                 <w:rFonts w:ascii="Times New Roman" w:eastAsiaTheme="minorEastAsia" w:hAnsi="Times New Roman" w:cs="Times New Roman"/>
                 <w:lang w:eastAsia="ko-KR"/>
               </w:rPr>
-              <w:t>0.021</w:t>
+              <w:t>0.023</w:t>
             </w:r>
           </w:p>
         </w:tc>
-        <w:bookmarkStart w:id="0" w:name="_GoBack"/>
-        <w:bookmarkEnd w:id="0"/>
       </w:tr>
     </w:tbl>
     <w:p>
@@ -504,13 +666,36 @@
       </w:r>
     </w:p>
     <w:p/>
+    <w:p>
+      <w:r>
+        <w:t>Being an elite school student appears to make subjects 14 percentage points more likely to be called back</w:t>
+      </w:r>
+      <w:r>
+        <w:t xml:space="preserve"> versus when the students were not students of elite schools.</w:t>
+      </w:r>
+    </w:p>
     <w:p/>
     <w:p>
       <w:r>
-        <w:t>Being an elite school student appears to make subjects 14 percentage points more likely to be called back</w:t>
-      </w:r>
-      <w:r>
-        <w:t xml:space="preserve"> versus when the students were not students of elite schools.</w:t>
+        <w:rPr>
+          <w:b/>
+        </w:rPr>
+        <w:t>Notes (HW2):</w:t>
+      </w:r>
+      <w:r>
+        <w:rPr>
+          <w:b/>
+        </w:rPr>
+        <w:t xml:space="preserve"> </w:t>
+      </w:r>
+      <w:r>
+        <w:t>The table contains regressions predicting callback decision (1 or 0) as a function of whether subjects were candidates at an elite school (1 or 0) and whether the candidate was male (1) or female (0).</w:t>
+      </w:r>
+    </w:p>
+    <w:p/>
+    <w:p>
+      <w:r>
+        <w:t>Here, being an elite school student appears to make subjects 14 percentage points more likely to be called back versus when the students were not students of elite school. Additionally, the candidate being male seems to reduce the likelihood of being called back 4.4 percentage points. However, this variable was not significant and as such we assume whether or not the candidate is male has no effect in the actual likelihood of callbacks.</w:t>
       </w:r>
     </w:p>
     <w:sectPr>

</xml_diff>